<commit_message>
Added few more code on Apr 19
</commit_message>
<xml_diff>
--- a/Dynamic Programming/Dynamic Programming.docx
+++ b/Dynamic Programming/Dynamic Programming.docx
@@ -5812,19 +5812,6 @@
           <w:sz w:val="24"/>
         </w:rPr>
         <w:t>, here the memory is not filled in a sequential manner.</w:t>
-      </w:r>
-    </w:p>
-    <w:p>
-      <w:pPr>
-        <w:pStyle w:val="TextBody"/>
-        <w:widowControl/>
-        <w:spacing w:lineRule="auto" w:line="408" w:before="0" w:after="150"/>
-        <w:ind w:left="0" w:right="0" w:hanging="0"/>
-        <w:jc w:val="left"/>
-        <w:rPr/>
-      </w:pPr>
-      <w:r>
-        <w:rPr/>
       </w:r>
     </w:p>
     <w:sectPr>
@@ -6720,6 +6707,170 @@
     <w:qFormat/>
     <w:rPr/>
   </w:style>
+  <w:style w:type="character" w:styleId="ListLabel23">
+    <w:name w:val="ListLabel 23"/>
+    <w:qFormat/>
+    <w:rPr>
+      <w:rFonts w:ascii="Roboto;sans-serif" w:hAnsi="Roboto;sans-serif" w:cs="OpenSymbol"/>
+      <w:b w:val="false"/>
+      <w:sz w:val="24"/>
+    </w:rPr>
+  </w:style>
+  <w:style w:type="character" w:styleId="ListLabel24">
+    <w:name w:val="ListLabel 24"/>
+    <w:qFormat/>
+    <w:rPr>
+      <w:rFonts w:cs="OpenSymbol"/>
+    </w:rPr>
+  </w:style>
+  <w:style w:type="character" w:styleId="ListLabel25">
+    <w:name w:val="ListLabel 25"/>
+    <w:qFormat/>
+    <w:rPr>
+      <w:rFonts w:cs="OpenSymbol"/>
+    </w:rPr>
+  </w:style>
+  <w:style w:type="character" w:styleId="ListLabel26">
+    <w:name w:val="ListLabel 26"/>
+    <w:qFormat/>
+    <w:rPr>
+      <w:rFonts w:cs="OpenSymbol"/>
+    </w:rPr>
+  </w:style>
+  <w:style w:type="character" w:styleId="ListLabel27">
+    <w:name w:val="ListLabel 27"/>
+    <w:qFormat/>
+    <w:rPr>
+      <w:rFonts w:cs="OpenSymbol"/>
+    </w:rPr>
+  </w:style>
+  <w:style w:type="character" w:styleId="ListLabel28">
+    <w:name w:val="ListLabel 28"/>
+    <w:qFormat/>
+    <w:rPr>
+      <w:rFonts w:cs="OpenSymbol"/>
+    </w:rPr>
+  </w:style>
+  <w:style w:type="character" w:styleId="ListLabel29">
+    <w:name w:val="ListLabel 29"/>
+    <w:qFormat/>
+    <w:rPr>
+      <w:rFonts w:cs="OpenSymbol"/>
+    </w:rPr>
+  </w:style>
+  <w:style w:type="character" w:styleId="ListLabel30">
+    <w:name w:val="ListLabel 30"/>
+    <w:qFormat/>
+    <w:rPr>
+      <w:rFonts w:cs="OpenSymbol"/>
+    </w:rPr>
+  </w:style>
+  <w:style w:type="character" w:styleId="ListLabel31">
+    <w:name w:val="ListLabel 31"/>
+    <w:qFormat/>
+    <w:rPr>
+      <w:rFonts w:cs="OpenSymbol"/>
+    </w:rPr>
+  </w:style>
+  <w:style w:type="character" w:styleId="ListLabel32">
+    <w:name w:val="ListLabel 32"/>
+    <w:qFormat/>
+    <w:rPr>
+      <w:rFonts w:cs="OpenSymbol"/>
+    </w:rPr>
+  </w:style>
+  <w:style w:type="character" w:styleId="ListLabel33">
+    <w:name w:val="ListLabel 33"/>
+    <w:qFormat/>
+    <w:rPr>
+      <w:rFonts w:cs="OpenSymbol"/>
+    </w:rPr>
+  </w:style>
+  <w:style w:type="character" w:styleId="ListLabel34">
+    <w:name w:val="ListLabel 34"/>
+    <w:qFormat/>
+    <w:rPr>
+      <w:rFonts w:cs="OpenSymbol"/>
+    </w:rPr>
+  </w:style>
+  <w:style w:type="character" w:styleId="ListLabel35">
+    <w:name w:val="ListLabel 35"/>
+    <w:qFormat/>
+    <w:rPr>
+      <w:rFonts w:cs="OpenSymbol"/>
+    </w:rPr>
+  </w:style>
+  <w:style w:type="character" w:styleId="ListLabel36">
+    <w:name w:val="ListLabel 36"/>
+    <w:qFormat/>
+    <w:rPr>
+      <w:rFonts w:cs="OpenSymbol"/>
+    </w:rPr>
+  </w:style>
+  <w:style w:type="character" w:styleId="ListLabel37">
+    <w:name w:val="ListLabel 37"/>
+    <w:qFormat/>
+    <w:rPr>
+      <w:rFonts w:cs="OpenSymbol"/>
+    </w:rPr>
+  </w:style>
+  <w:style w:type="character" w:styleId="ListLabel38">
+    <w:name w:val="ListLabel 38"/>
+    <w:qFormat/>
+    <w:rPr>
+      <w:rFonts w:cs="OpenSymbol"/>
+    </w:rPr>
+  </w:style>
+  <w:style w:type="character" w:styleId="ListLabel39">
+    <w:name w:val="ListLabel 39"/>
+    <w:qFormat/>
+    <w:rPr>
+      <w:rFonts w:cs="OpenSymbol"/>
+    </w:rPr>
+  </w:style>
+  <w:style w:type="character" w:styleId="ListLabel40">
+    <w:name w:val="ListLabel 40"/>
+    <w:qFormat/>
+    <w:rPr>
+      <w:rFonts w:cs="OpenSymbol"/>
+    </w:rPr>
+  </w:style>
+  <w:style w:type="character" w:styleId="ListLabel41">
+    <w:name w:val="ListLabel 41"/>
+    <w:qFormat/>
+    <w:rPr>
+      <w:rFonts w:ascii="Roboto;sans-serif" w:hAnsi="Roboto;sans-serif"/>
+      <w:b w:val="false"/>
+      <w:i w:val="false"/>
+      <w:caps w:val="false"/>
+      <w:smallCaps w:val="false"/>
+      <w:strike w:val="false"/>
+      <w:dstrike w:val="false"/>
+      <w:color w:val="EC4E20"/>
+      <w:spacing w:val="0"/>
+      <w:sz w:val="24"/>
+      <w:u w:val="none"/>
+      <w:effect w:val="none"/>
+    </w:rPr>
+  </w:style>
+  <w:style w:type="character" w:styleId="ListLabel42">
+    <w:name w:val="ListLabel 42"/>
+    <w:qFormat/>
+    <w:rPr>
+      <w:rFonts w:ascii="Roboto;sans-serif" w:hAnsi="Roboto;sans-serif"/>
+      <w:b w:val="false"/>
+      <w:i w:val="false"/>
+      <w:caps w:val="false"/>
+      <w:smallCaps w:val="false"/>
+      <w:spacing w:val="0"/>
+      <w:sz w:val="24"/>
+    </w:rPr>
+  </w:style>
+  <w:style w:type="character" w:styleId="ListLabel43">
+    <w:name w:val="ListLabel 43"/>
+    <w:qFormat/>
+    <w:rPr/>
+  </w:style>
   <w:style w:type="paragraph" w:styleId="Heading">
     <w:name w:val="Heading"/>
     <w:basedOn w:val="Normal"/>

</xml_diff>